<commit_message>
More updates to docx file
</commit_message>
<xml_diff>
--- a/Documentation/GeoData.docx
+++ b/Documentation/GeoData.docx
@@ -3,25 +3,41 @@
 <w:document xmlns:wpc="http://schemas.microsoft.com/office/word/2010/wordprocessingCanvas" xmlns:mo="http://schemas.microsoft.com/office/mac/office/2008/main" xmlns:mc="http://schemas.openxmlformats.org/markup-compatibility/2006" xmlns:mv="urn:schemas-microsoft-com:mac:vml" xmlns:o="urn:schemas-microsoft-com:office:office" xmlns:r="http://schemas.openxmlformats.org/officeDocument/2006/relationships" xmlns:m="http://schemas.openxmlformats.org/officeDocument/2006/math" xmlns:v="urn:schemas-microsoft-com:vml" xmlns:wp14="http://schemas.microsoft.com/office/word/2010/wordprocessingDrawing" xmlns:wp="http://schemas.openxmlformats.org/drawingml/2006/wordprocessingDrawing" xmlns:w10="urn:schemas-microsoft-com:office:word" xmlns:w="http://schemas.openxmlformats.org/wordprocessingml/2006/main" xmlns:w14="http://schemas.microsoft.com/office/word/2010/wordml" xmlns:wpg="http://schemas.microsoft.com/office/word/2010/wordprocessingGroup" xmlns:wpi="http://schemas.microsoft.com/office/word/2010/wordprocessingInk" xmlns:wne="http://schemas.microsoft.com/office/word/2006/wordml" xmlns:wps="http://schemas.microsoft.com/office/word/2010/wordprocessingShape" mc:Ignorable="w14 wp14">
   <w:body>
     <w:p>
-      <w:proofErr w:type="spellStart"/>
-      <w:r>
-        <w:t>GeoData</w:t>
-      </w:r>
-      <w:proofErr w:type="spellEnd"/>
-      <w:r>
-        <w:t xml:space="preserve"> Software</w:t>
-      </w:r>
-    </w:p>
-    <w:p/>
-    <w:p>
       <w:pPr>
-        <w:rPr>
-          <w:b/>
+        <w:jc w:val="center"/>
+        <w:rPr>
+          <w:b/>
+          <w:sz w:val="36"/>
+          <w:szCs w:val="36"/>
         </w:rPr>
       </w:pPr>
       <w:r>
         <w:rPr>
           <w:b/>
+          <w:sz w:val="36"/>
+          <w:szCs w:val="36"/>
+        </w:rPr>
+        <w:t>GeoData Software</w:t>
+      </w:r>
+      <w:r>
+        <w:rPr>
+          <w:b/>
+          <w:sz w:val="36"/>
+          <w:szCs w:val="36"/>
+        </w:rPr>
+        <w:t xml:space="preserve"> Package</w:t>
+      </w:r>
+    </w:p>
+    <w:p/>
+    <w:p>
+      <w:pPr>
+        <w:rPr>
+          <w:b/>
+        </w:rPr>
+      </w:pPr>
+      <w:r>
+        <w:rPr>
+          <w:b/>
         </w:rPr>
         <w:t>Motivation</w:t>
       </w:r>
@@ -35,15 +51,7 @@
     </w:p>
     <w:p>
       <w:r>
-        <w:t xml:space="preserve">The </w:t>
-      </w:r>
-      <w:proofErr w:type="spellStart"/>
-      <w:r>
-        <w:t>GeoData</w:t>
-      </w:r>
-      <w:proofErr w:type="spellEnd"/>
-      <w:r>
-        <w:t xml:space="preserve"> software is a set of classes in functions in Python and MATLAB to plot and interpolated data from various sources in the space physics community. The main goal is to simplify the plotting and processing of geophysical data from various remote sensors such as radar systems and </w:t>
+        <w:t xml:space="preserve">The GeoData software is a set of classes in functions in Python and MATLAB to plot and interpolated data from various sources in the space physics community. The main goal is to simplify the plotting and processing of geophysical data from various remote sensors such as radar systems and </w:t>
       </w:r>
       <w:r>
         <w:t>cameras.</w:t>
@@ -55,15 +63,7 @@
         <w:t>The</w:t>
       </w:r>
       <w:r>
-        <w:t xml:space="preserve"> software set will be tied together by using a class structure. These classes will be written in both python and </w:t>
-      </w:r>
-      <w:proofErr w:type="spellStart"/>
-      <w:r>
-        <w:t>matlab</w:t>
-      </w:r>
-      <w:proofErr w:type="spellEnd"/>
-      <w:r>
-        <w:t xml:space="preserve"> so users can use either language. These classes will generalize the different data types so code can be reused more effectively. Currently tasks such as interpolating data points to different coordinate spaces require code to be rewritten specifically for new data types. This class structure will hopefully remedy that by </w:t>
+        <w:t xml:space="preserve"> software set will be tied together by using a class structure. These classes will be written in both python and matlab so users can use either language. These classes will generalize the different data types so code can be reused more effectively. Currently tasks such as interpolating data points to different coordinate spaces require code to be rewritten specifically for new data types. This class structure will hopefully remedy that by </w:t>
       </w:r>
       <w:r>
         <w:t>making an</w:t>
@@ -79,7 +79,6 @@
           <w:b/>
         </w:rPr>
       </w:pPr>
-      <w:bookmarkStart w:id="0" w:name="_GoBack"/>
       <w:r>
         <w:rPr>
           <w:b/>
@@ -87,96 +86,61 @@
         <w:t>Class Structure</w:t>
       </w:r>
     </w:p>
-    <w:bookmarkEnd w:id="0"/>
-    <w:p/>
-    <w:p>
-      <w:r>
-        <w:t xml:space="preserve">The </w:t>
-      </w:r>
-      <w:proofErr w:type="spellStart"/>
-      <w:r>
-        <w:t>GeoData</w:t>
-      </w:r>
-      <w:proofErr w:type="spellEnd"/>
+    <w:p/>
+    <w:p>
+      <w:r>
+        <w:t xml:space="preserve">The GeoData </w:t>
+      </w:r>
+      <w:r>
+        <w:t xml:space="preserve">software is built around </w:t>
+      </w:r>
+      <w:r>
+        <w:t>a class</w:t>
+      </w:r>
+      <w:r>
+        <w:t xml:space="preserve"> where each instance is a data set from a sensor. </w:t>
+      </w:r>
+      <w:r>
+        <w:t xml:space="preserve">The user will simply have to make a function to read the data into the class and </w:t>
+      </w:r>
+      <w:r>
+        <w:t>which at that point will give them access to</w:t>
+      </w:r>
+      <w:r>
+        <w:t xml:space="preserve"> other tools such as interpolations and plotting methods </w:t>
+      </w:r>
+      <w:r>
+        <w:t xml:space="preserve">that </w:t>
+      </w:r>
+      <w:r>
+        <w:t>can be used to augment or display the data.</w:t>
+      </w:r>
       <w:r>
         <w:t xml:space="preserve"> </w:t>
       </w:r>
-      <w:r>
-        <w:t xml:space="preserve">software is built around </w:t>
-      </w:r>
-      <w:r>
-        <w:t>a class</w:t>
-      </w:r>
-      <w:r>
-        <w:t xml:space="preserve"> where each instance is a data set from a sensor. </w:t>
-      </w:r>
-      <w:r>
-        <w:t xml:space="preserve">The user will simply have to make a function to read the data into the class and </w:t>
-      </w:r>
-      <w:r>
-        <w:t>which at that point will give them access to</w:t>
-      </w:r>
-      <w:r>
-        <w:t xml:space="preserve"> other tools such as interpolations and plotting methods </w:t>
-      </w:r>
-      <w:r>
-        <w:t xml:space="preserve">that </w:t>
-      </w:r>
-      <w:r>
-        <w:t>can be used to augment or display the data.</w:t>
+    </w:p>
+    <w:p/>
+    <w:p>
+      <w:r>
+        <w:t xml:space="preserve">The class will be </w:t>
+      </w:r>
+      <w:r>
+        <w:t>made up of the following variables</w:t>
+      </w:r>
+    </w:p>
+    <w:p/>
+    <w:p>
+      <w:r>
+        <w:t>data</w:t>
       </w:r>
       <w:r>
         <w:t xml:space="preserve"> </w:t>
       </w:r>
-    </w:p>
-    <w:p/>
-    <w:p>
-      <w:r>
-        <w:t xml:space="preserve">The class will be </w:t>
-      </w:r>
-      <w:r>
-        <w:t>made up of the following variables</w:t>
-      </w:r>
-    </w:p>
-    <w:p/>
-    <w:p>
-      <w:proofErr w:type="gramStart"/>
-      <w:r>
-        <w:t>data</w:t>
-      </w:r>
-      <w:proofErr w:type="gramEnd"/>
-      <w:r>
-        <w:t xml:space="preserve"> </w:t>
-      </w:r>
-      <w:r>
-        <w:t xml:space="preserve">- This will hold the data for the data set. In python this will be a dictionary where the keys are the names of the data and the values will be </w:t>
-      </w:r>
-      <w:proofErr w:type="spellStart"/>
-      <w:r>
-        <w:t>numpy</w:t>
-      </w:r>
-      <w:proofErr w:type="spellEnd"/>
-      <w:r>
-        <w:t xml:space="preserve"> arrays that hold the data. In MATLAB the field names will be the data names and the arrays will be the values. </w:t>
-      </w:r>
-      <w:r>
-        <w:t xml:space="preserve"> Each data set will be held in a flattened array structure or can be an </w:t>
-      </w:r>
-      <w:proofErr w:type="spellStart"/>
-      <w:r>
-        <w:t>NxT</w:t>
-      </w:r>
-      <w:proofErr w:type="spellEnd"/>
-      <w:r>
-        <w:t xml:space="preserve"> array where N is the number of locations of measurements and T will be the number of times. If this is not possible both </w:t>
-      </w:r>
-      <w:proofErr w:type="spellStart"/>
-      <w:r>
-        <w:t>dataloc</w:t>
-      </w:r>
-      <w:proofErr w:type="spellEnd"/>
-      <w:r>
-        <w:t xml:space="preserve"> and </w:t>
+      <w:r>
+        <w:t xml:space="preserve">- This will hold the data for the data set. In python this will be a dictionary where the keys are the names of the data and the values will be numpy arrays that hold the data. In MATLAB the field names will be the data names and the arrays will be the values. </w:t>
+      </w:r>
+      <w:r>
+        <w:t xml:space="preserve"> Each data set will be held in a flattened array structure or can be an NxT array where N is the number of locations of measurements and T will be the number of times. If this is not possible both dataloc and </w:t>
       </w:r>
       <w:r>
         <w:t>times</w:t>
@@ -184,15 +148,8 @@
     </w:p>
     <w:p/>
     <w:p>
-      <w:proofErr w:type="spellStart"/>
-      <w:proofErr w:type="gramStart"/>
-      <w:r>
-        <w:t>datanames</w:t>
-      </w:r>
-      <w:proofErr w:type="spellEnd"/>
-      <w:proofErr w:type="gramEnd"/>
-      <w:r>
-        <w:t xml:space="preserve"> – this will hold the names of the data in strings. In python this will be a list of strings while in MATLAB it will be a </w:t>
+      <w:r>
+        <w:t xml:space="preserve">datanames – this will hold the names of the data in strings. In python this will be a list of strings while in MATLAB it will be a </w:t>
       </w:r>
       <w:r>
         <w:t>cell array. The listing can also have the units in there as well.</w:t>
@@ -200,15 +157,8 @@
     </w:p>
     <w:p/>
     <w:p>
-      <w:proofErr w:type="spellStart"/>
-      <w:proofErr w:type="gramStart"/>
-      <w:r>
-        <w:t>coordnames</w:t>
-      </w:r>
-      <w:proofErr w:type="spellEnd"/>
-      <w:proofErr w:type="gramEnd"/>
-      <w:r>
-        <w:t xml:space="preserve"> – This string will hold the types of coordinates for the data. There will be a set number of coordinate types seen in the</w:t>
+      <w:r>
+        <w:t>coordnames – This string will hold the types of coordinates for the data. There will be a set number of coordinate types seen in the</w:t>
       </w:r>
       <w:r>
         <w:t xml:space="preserve"> table below. More can be added as needed,</w:t>
@@ -231,13 +181,8 @@
             <w:tcW w:w="1638" w:type="dxa"/>
           </w:tcPr>
           <w:p>
-            <w:proofErr w:type="gramStart"/>
-            <w:r>
-              <w:t>string</w:t>
-            </w:r>
-            <w:proofErr w:type="gramEnd"/>
-            <w:r>
-              <w:t xml:space="preserve"> name</w:t>
+            <w:r>
+              <w:t>string name</w:t>
             </w:r>
           </w:p>
         </w:tc>
@@ -258,11 +203,9 @@
             <w:tcW w:w="1638" w:type="dxa"/>
           </w:tcPr>
           <w:p>
-            <w:proofErr w:type="gramStart"/>
             <w:r>
               <w:t>wgs84</w:t>
             </w:r>
-            <w:proofErr w:type="gramEnd"/>
           </w:p>
         </w:tc>
         <w:tc>
@@ -276,18 +219,8 @@
             <w:r>
               <w:t>altitude (</w:t>
             </w:r>
-            <w:proofErr w:type="spellStart"/>
-            <w:r>
-              <w:t>deg</w:t>
-            </w:r>
-            <w:proofErr w:type="gramStart"/>
-            <w:r>
-              <w:t>,deg,m</w:t>
-            </w:r>
-            <w:proofErr w:type="spellEnd"/>
-            <w:proofErr w:type="gramEnd"/>
-            <w:r>
-              <w:t>)</w:t>
+            <w:r>
+              <w:t>deg,deg,m)</w:t>
             </w:r>
           </w:p>
         </w:tc>
@@ -312,23 +245,7 @@
               <w:t xml:space="preserve">Range azimuth and elevation </w:t>
             </w:r>
             <w:r>
-              <w:t xml:space="preserve">(km, </w:t>
-            </w:r>
-            <w:proofErr w:type="spellStart"/>
-            <w:r>
-              <w:t>deg</w:t>
-            </w:r>
-            <w:proofErr w:type="spellEnd"/>
-            <w:r>
-              <w:t xml:space="preserve">, </w:t>
-            </w:r>
-            <w:proofErr w:type="spellStart"/>
-            <w:r>
-              <w:t>deg</w:t>
-            </w:r>
-            <w:proofErr w:type="spellEnd"/>
-            <w:r>
-              <w:t>) elevation</w:t>
+              <w:t>(km, deg, deg) elevation</w:t>
             </w:r>
             <w:r>
               <w:t xml:space="preserve"> angle</w:t>
@@ -360,23 +277,7 @@
           </w:tcPr>
           <w:p>
             <w:r>
-              <w:t xml:space="preserve">Range azimuth and elevation (km, </w:t>
-            </w:r>
-            <w:proofErr w:type="spellStart"/>
-            <w:r>
-              <w:t>deg</w:t>
-            </w:r>
-            <w:proofErr w:type="spellEnd"/>
-            <w:r>
-              <w:t xml:space="preserve">, </w:t>
-            </w:r>
-            <w:proofErr w:type="spellStart"/>
-            <w:r>
-              <w:t>deg</w:t>
-            </w:r>
-            <w:proofErr w:type="spellEnd"/>
-            <w:r>
-              <w:t>) elevation</w:t>
+              <w:t>Range azimuth and elevation (km, deg, deg) elevation</w:t>
             </w:r>
             <w:r>
               <w:t xml:space="preserve"> angle</w:t>
@@ -410,18 +311,8 @@
               <w:t>Cartesian</w:t>
             </w:r>
             <w:r>
-              <w:t xml:space="preserve"> grid (</w:t>
-            </w:r>
-            <w:proofErr w:type="spellStart"/>
-            <w:r>
-              <w:t>km</w:t>
-            </w:r>
-            <w:proofErr w:type="gramStart"/>
-            <w:r>
-              <w:t>,km,km</w:t>
-            </w:r>
-            <w:proofErr w:type="spellEnd"/>
-            <w:proofErr w:type="gramEnd"/>
+              <w:t xml:space="preserve"> grid (km,km,km</w:t>
+            </w:r>
             <w:r>
               <w:t>)</w:t>
             </w:r>
@@ -432,13 +323,9 @@
     <w:p/>
     <w:p/>
     <w:p>
-      <w:proofErr w:type="spellStart"/>
-      <w:proofErr w:type="gramStart"/>
       <w:r>
         <w:t>dataloc</w:t>
       </w:r>
-      <w:proofErr w:type="spellEnd"/>
-      <w:proofErr w:type="gramEnd"/>
       <w:r>
         <w:t xml:space="preserve"> </w:t>
       </w:r>
@@ -449,16 +336,11 @@
         <w:t xml:space="preserve"> </w:t>
       </w:r>
       <w:r>
-        <w:t xml:space="preserve">This will be a </w:t>
-      </w:r>
-      <w:proofErr w:type="spellStart"/>
-      <w:r>
-        <w:t>Nx</w:t>
+        <w:t>This will be a Nx</w:t>
       </w:r>
       <w:r>
         <w:t>P</w:t>
       </w:r>
-      <w:proofErr w:type="spellEnd"/>
       <w:r>
         <w:t xml:space="preserve"> array of locations in the coordinate system of  choice</w:t>
       </w:r>
@@ -468,40 +350,106 @@
     </w:p>
     <w:p/>
     <w:p>
-      <w:proofErr w:type="spellStart"/>
-      <w:proofErr w:type="gramStart"/>
-      <w:r>
-        <w:t>sensorloc</w:t>
-      </w:r>
-      <w:proofErr w:type="spellEnd"/>
-      <w:proofErr w:type="gramEnd"/>
-      <w:r>
-        <w:t xml:space="preserve"> – This will be an array that holds the location of the sensor in wgs84. If there are multiple sensors such as a set of satellite measurements the array will be filled with nans.</w:t>
-      </w:r>
-    </w:p>
-    <w:p/>
-    <w:p>
-      <w:proofErr w:type="gramStart"/>
-      <w:r>
-        <w:t>times</w:t>
-      </w:r>
-      <w:proofErr w:type="gramEnd"/>
-      <w:r>
-        <w:t xml:space="preserve"> – A Tx1 array of times</w:t>
-      </w:r>
-      <w:r>
-        <w:t xml:space="preserve"> in </w:t>
-      </w:r>
-      <w:proofErr w:type="spellStart"/>
-      <w:r>
-        <w:t>posix</w:t>
-      </w:r>
-      <w:proofErr w:type="spellEnd"/>
-      <w:r>
-        <w:t xml:space="preserve"> format.</w:t>
-      </w:r>
-    </w:p>
-    <w:p/>
+      <w:r>
+        <w:t>sensorloc – This will be an array that holds the location of the sensor in wgs84. If there are multiple sensors such as a set of satellite measurements the array will be filled with nans.</w:t>
+      </w:r>
+    </w:p>
+    <w:p/>
+    <w:p>
+      <w:r>
+        <w:t>times – A Tx1 array of times</w:t>
+      </w:r>
+      <w:r>
+        <w:t xml:space="preserve"> in posix format.</w:t>
+      </w:r>
+    </w:p>
+    <w:p/>
+    <w:p/>
+    <w:p>
+      <w:pPr>
+        <w:rPr>
+          <w:b/>
+        </w:rPr>
+      </w:pPr>
+      <w:r>
+        <w:rPr>
+          <w:b/>
+        </w:rPr>
+        <w:t>Workf</w:t>
+      </w:r>
+      <w:r>
+        <w:rPr>
+          <w:b/>
+        </w:rPr>
+        <w:t>low</w:t>
+      </w:r>
+    </w:p>
+    <w:p/>
+    <w:p>
+      <w:r>
+        <w:t xml:space="preserve">The </w:t>
+      </w:r>
+      <w:r>
+        <w:t>intended</w:t>
+      </w:r>
+      <w:r>
+        <w:t xml:space="preserve"> </w:t>
+      </w:r>
+      <w:r>
+        <w:t>workflow</w:t>
+      </w:r>
+      <w:r>
+        <w:t xml:space="preserve"> will entail the user first reading the data into the class structure. This will be done by creating a read function that will output  the variables listed above. The other method will be making their own function to fill in the data structure and output an instance of the class. </w:t>
+      </w:r>
+    </w:p>
+    <w:p/>
+    <w:p>
+      <w:r>
+        <w:t>From there the user can take advantage of pre-programed functions for interpolation and plotting. This will allow for maximum code reuse.</w:t>
+      </w:r>
+    </w:p>
+    <w:p/>
+    <w:p>
+      <w:pPr>
+        <w:rPr>
+          <w:b/>
+        </w:rPr>
+      </w:pPr>
+      <w:r>
+        <w:rPr>
+          <w:b/>
+        </w:rPr>
+        <w:t>Input/Output</w:t>
+      </w:r>
+    </w:p>
+    <w:p/>
+    <w:p>
+      <w:r>
+        <w:t>The data in this format can be saved into structured hdf5 files. Either MATLAB or Python can read these files. This will allow for easy transfer between the two languages so the features between the two can be utilized.</w:t>
+      </w:r>
+    </w:p>
+    <w:p/>
+    <w:p>
+      <w:pPr>
+        <w:rPr>
+          <w:b/>
+        </w:rPr>
+      </w:pPr>
+      <w:r>
+        <w:rPr>
+          <w:b/>
+        </w:rPr>
+        <w:t>Installation</w:t>
+      </w:r>
+    </w:p>
+    <w:p/>
+    <w:p>
+      <w:r>
+        <w:t>The software package can be installed in MATLAB by adding the neccisary file to the MATLAB path. The python version can be installed using the setup tools package.</w:t>
+      </w:r>
+      <w:bookmarkStart w:id="0" w:name="_GoBack"/>
+      <w:bookmarkEnd w:id="0"/>
+    </w:p>
     <w:sectPr>
       <w:pgSz w:w="12240" w:h="15840"/>
       <w:pgMar w:top="1440" w:right="1800" w:bottom="1440" w:left="1800" w:header="720" w:footer="720" w:gutter="0"/>
@@ -510,6 +458,44 @@
     </w:sectPr>
   </w:body>
 </w:document>
+</file>
+
+<file path=word/endnotes.xml><?xml version="1.0" encoding="utf-8"?>
+<w:endnotes xmlns:wpc="http://schemas.microsoft.com/office/word/2010/wordprocessingCanvas" xmlns:mo="http://schemas.microsoft.com/office/mac/office/2008/main" xmlns:mc="http://schemas.openxmlformats.org/markup-compatibility/2006" xmlns:mv="urn:schemas-microsoft-com:mac:vml" xmlns:o="urn:schemas-microsoft-com:office:office" xmlns:r="http://schemas.openxmlformats.org/officeDocument/2006/relationships" xmlns:m="http://schemas.openxmlformats.org/officeDocument/2006/math" xmlns:v="urn:schemas-microsoft-com:vml" xmlns:wp14="http://schemas.microsoft.com/office/word/2010/wordprocessingDrawing" xmlns:wp="http://schemas.openxmlformats.org/drawingml/2006/wordprocessingDrawing" xmlns:w10="urn:schemas-microsoft-com:office:word" xmlns:w="http://schemas.openxmlformats.org/wordprocessingml/2006/main" xmlns:w14="http://schemas.microsoft.com/office/word/2010/wordml" xmlns:wpg="http://schemas.microsoft.com/office/word/2010/wordprocessingGroup" xmlns:wpi="http://schemas.microsoft.com/office/word/2010/wordprocessingInk" xmlns:wne="http://schemas.microsoft.com/office/word/2006/wordml" xmlns:wps="http://schemas.microsoft.com/office/word/2010/wordprocessingShape" mc:Ignorable="w14 wp14">
+  <w:endnote w:type="separator" w:id="-1">
+    <w:p>
+      <w:r>
+        <w:separator/>
+      </w:r>
+    </w:p>
+  </w:endnote>
+  <w:endnote w:type="continuationSeparator" w:id="0">
+    <w:p>
+      <w:r>
+        <w:continuationSeparator/>
+      </w:r>
+    </w:p>
+  </w:endnote>
+</w:endnotes>
+</file>
+
+<file path=word/footnotes.xml><?xml version="1.0" encoding="utf-8"?>
+<w:footnotes xmlns:wpc="http://schemas.microsoft.com/office/word/2010/wordprocessingCanvas" xmlns:mo="http://schemas.microsoft.com/office/mac/office/2008/main" xmlns:mc="http://schemas.openxmlformats.org/markup-compatibility/2006" xmlns:mv="urn:schemas-microsoft-com:mac:vml" xmlns:o="urn:schemas-microsoft-com:office:office" xmlns:r="http://schemas.openxmlformats.org/officeDocument/2006/relationships" xmlns:m="http://schemas.openxmlformats.org/officeDocument/2006/math" xmlns:v="urn:schemas-microsoft-com:vml" xmlns:wp14="http://schemas.microsoft.com/office/word/2010/wordprocessingDrawing" xmlns:wp="http://schemas.openxmlformats.org/drawingml/2006/wordprocessingDrawing" xmlns:w10="urn:schemas-microsoft-com:office:word" xmlns:w="http://schemas.openxmlformats.org/wordprocessingml/2006/main" xmlns:w14="http://schemas.microsoft.com/office/word/2010/wordml" xmlns:wpg="http://schemas.microsoft.com/office/word/2010/wordprocessingGroup" xmlns:wpi="http://schemas.microsoft.com/office/word/2010/wordprocessingInk" xmlns:wne="http://schemas.microsoft.com/office/word/2006/wordml" xmlns:wps="http://schemas.microsoft.com/office/word/2010/wordprocessingShape" mc:Ignorable="w14 wp14">
+  <w:footnote w:type="separator" w:id="-1">
+    <w:p>
+      <w:r>
+        <w:separator/>
+      </w:r>
+    </w:p>
+  </w:footnote>
+  <w:footnote w:type="continuationSeparator" w:id="0">
+    <w:p>
+      <w:r>
+        <w:continuationSeparator/>
+      </w:r>
+    </w:p>
+  </w:footnote>
+</w:footnotes>
 </file>
 
 <file path=word/styles.xml><?xml version="1.0" encoding="utf-8"?>
@@ -717,6 +703,48 @@
         <w:right w:w="108" w:type="dxa"/>
       </w:tblCellMar>
     </w:tblPr>
+  </w:style>
+  <w:style w:type="paragraph" w:styleId="Header">
+    <w:name w:val="header"/>
+    <w:basedOn w:val="Normal"/>
+    <w:link w:val="HeaderChar"/>
+    <w:uiPriority w:val="99"/>
+    <w:unhideWhenUsed/>
+    <w:rsid w:val="00180DDF"/>
+    <w:pPr>
+      <w:tabs>
+        <w:tab w:val="center" w:pos="4320"/>
+        <w:tab w:val="right" w:pos="8640"/>
+      </w:tabs>
+    </w:pPr>
+  </w:style>
+  <w:style w:type="character" w:customStyle="1" w:styleId="HeaderChar">
+    <w:name w:val="Header Char"/>
+    <w:basedOn w:val="DefaultParagraphFont"/>
+    <w:link w:val="Header"/>
+    <w:uiPriority w:val="99"/>
+    <w:rsid w:val="00180DDF"/>
+  </w:style>
+  <w:style w:type="paragraph" w:styleId="Footer">
+    <w:name w:val="footer"/>
+    <w:basedOn w:val="Normal"/>
+    <w:link w:val="FooterChar"/>
+    <w:uiPriority w:val="99"/>
+    <w:unhideWhenUsed/>
+    <w:rsid w:val="00180DDF"/>
+    <w:pPr>
+      <w:tabs>
+        <w:tab w:val="center" w:pos="4320"/>
+        <w:tab w:val="right" w:pos="8640"/>
+      </w:tabs>
+    </w:pPr>
+  </w:style>
+  <w:style w:type="character" w:customStyle="1" w:styleId="FooterChar">
+    <w:name w:val="Footer Char"/>
+    <w:basedOn w:val="DefaultParagraphFont"/>
+    <w:link w:val="Footer"/>
+    <w:uiPriority w:val="99"/>
+    <w:rsid w:val="00180DDF"/>
   </w:style>
 </w:styles>
 </file>
@@ -926,6 +954,48 @@
         <w:right w:w="108" w:type="dxa"/>
       </w:tblCellMar>
     </w:tblPr>
+  </w:style>
+  <w:style w:type="paragraph" w:styleId="Header">
+    <w:name w:val="header"/>
+    <w:basedOn w:val="Normal"/>
+    <w:link w:val="HeaderChar"/>
+    <w:uiPriority w:val="99"/>
+    <w:unhideWhenUsed/>
+    <w:rsid w:val="00180DDF"/>
+    <w:pPr>
+      <w:tabs>
+        <w:tab w:val="center" w:pos="4320"/>
+        <w:tab w:val="right" w:pos="8640"/>
+      </w:tabs>
+    </w:pPr>
+  </w:style>
+  <w:style w:type="character" w:customStyle="1" w:styleId="HeaderChar">
+    <w:name w:val="Header Char"/>
+    <w:basedOn w:val="DefaultParagraphFont"/>
+    <w:link w:val="Header"/>
+    <w:uiPriority w:val="99"/>
+    <w:rsid w:val="00180DDF"/>
+  </w:style>
+  <w:style w:type="paragraph" w:styleId="Footer">
+    <w:name w:val="footer"/>
+    <w:basedOn w:val="Normal"/>
+    <w:link w:val="FooterChar"/>
+    <w:uiPriority w:val="99"/>
+    <w:unhideWhenUsed/>
+    <w:rsid w:val="00180DDF"/>
+    <w:pPr>
+      <w:tabs>
+        <w:tab w:val="center" w:pos="4320"/>
+        <w:tab w:val="right" w:pos="8640"/>
+      </w:tabs>
+    </w:pPr>
+  </w:style>
+  <w:style w:type="character" w:customStyle="1" w:styleId="FooterChar">
+    <w:name w:val="Footer Char"/>
+    <w:basedOn w:val="DefaultParagraphFont"/>
+    <w:link w:val="Footer"/>
+    <w:uiPriority w:val="99"/>
+    <w:rsid w:val="00180DDF"/>
   </w:style>
 </w:styles>
 </file>

</xml_diff>

<commit_message>
Updated submodules and fixed mistakes in documentation.
</commit_message>
<xml_diff>
--- a/Documentation/GeoData.docx
+++ b/Documentation/GeoData.docx
@@ -63,7 +63,19 @@
         <w:t>The</w:t>
       </w:r>
       <w:r>
-        <w:t xml:space="preserve"> software set will be tied together by using a class structure. These classes will be written in both python and matlab so users can use either language. These classes will generalize the different data types so code can be reused more effectively. Currently tasks such as interpolating data points to different coordinate spaces require code to be rewritten specifically for new data types. This class structure will hopefully remedy that by </w:t>
+        <w:t xml:space="preserve"> software set will be tied together by using a class structure. These classes will be written in both </w:t>
+      </w:r>
+      <w:r>
+        <w:t>P</w:t>
+      </w:r>
+      <w:r>
+        <w:t xml:space="preserve">ython and </w:t>
+      </w:r>
+      <w:r>
+        <w:t>MATLAB</w:t>
+      </w:r>
+      <w:r>
+        <w:t xml:space="preserve"> so users can use either language. These classes will generalize the different data types so code can be reused more effectively. Currently tasks such as interpolating data points to different coordinate spaces require code to be rewritten specifically for new data types. This class structure will hopefully remedy that by </w:t>
       </w:r>
       <w:r>
         <w:t>making an</w:t>
@@ -295,7 +307,16 @@
           </w:tcPr>
           <w:p>
             <w:r>
-              <w:t>East north up (m,m,m,lat,long,alt).</w:t>
+              <w:t>E</w:t>
+            </w:r>
+            <w:r>
+              <w:t>ast north up (m,m,m</w:t>
+            </w:r>
+            <w:r>
+              <w:t>).</w:t>
+            </w:r>
+            <w:r>
+              <w:t xml:space="preserve"> sensorloc holds the origin.</w:t>
             </w:r>
           </w:p>
         </w:tc>
@@ -357,6 +378,9 @@
             <w:r>
               <w:t>.</w:t>
             </w:r>
+            <w:r>
+              <w:t xml:space="preserve"> Pretty much the same as ENU but in km.</w:t>
+            </w:r>
           </w:p>
         </w:tc>
       </w:tr>
@@ -531,65 +555,74 @@
     <w:p/>
     <w:p>
       <w:r>
-        <w:t>python setup.m</w:t>
-      </w:r>
-    </w:p>
-    <w:p/>
-    <w:p>
-      <w:r>
-        <w:t>To put get the development</w:t>
-      </w:r>
-      <w:r>
-        <w:t xml:space="preserve"> mode type </w:t>
-      </w:r>
-    </w:p>
-    <w:p/>
-    <w:p>
-      <w:r>
-        <w:t>python setup.m develop</w:t>
-      </w:r>
-    </w:p>
-    <w:p>
-      <w:r>
-        <w:t>This will also place a directory called test in the main GeoData directory.</w:t>
-      </w:r>
-    </w:p>
-    <w:p/>
-    <w:p>
-      <w:pPr>
-        <w:rPr>
-          <w:b/>
-        </w:rPr>
-      </w:pPr>
-      <w:r>
-        <w:rPr>
-          <w:b/>
-        </w:rPr>
-        <w:t>Format for h5 files</w:t>
-      </w:r>
-    </w:p>
-    <w:p>
-      <w:pPr>
-        <w:rPr>
-          <w:b/>
-        </w:rPr>
-      </w:pPr>
-    </w:p>
-    <w:p>
-      <w:r>
-        <w:t>The GeoData code base uses specifically formatted</w:t>
-      </w:r>
-      <w:r>
-        <w:t xml:space="preserve"> versions of h5 files. The purpose of these files is to easily </w:t>
-      </w:r>
-      <w:r>
-        <w:t xml:space="preserve">read into both code bases. The format is set up so each group or data set in the base directory ‘/’ will be a variable for the data set object that an instance of the class will represent.  </w:t>
-      </w:r>
-    </w:p>
-    <w:p/>
-    <w:p>
+        <w:t>python setup.</w:t>
+      </w:r>
+      <w:r>
+        <w:t>py</w:t>
+      </w:r>
       <w:bookmarkStart w:id="0" w:name="_GoBack"/>
       <w:bookmarkEnd w:id="0"/>
+    </w:p>
+    <w:p/>
+    <w:p>
+      <w:r>
+        <w:t>To put get the development</w:t>
+      </w:r>
+      <w:r>
+        <w:t xml:space="preserve"> mode type </w:t>
+      </w:r>
+    </w:p>
+    <w:p/>
+    <w:p>
+      <w:r>
+        <w:t>python setup.</w:t>
+      </w:r>
+      <w:r>
+        <w:t>py</w:t>
+      </w:r>
+      <w:r>
+        <w:t xml:space="preserve"> develop</w:t>
+      </w:r>
+    </w:p>
+    <w:p>
+      <w:r>
+        <w:t>This will also place a directory called test in the main GeoData directory.</w:t>
+      </w:r>
+    </w:p>
+    <w:p/>
+    <w:p>
+      <w:pPr>
+        <w:rPr>
+          <w:b/>
+        </w:rPr>
+      </w:pPr>
+      <w:r>
+        <w:rPr>
+          <w:b/>
+        </w:rPr>
+        <w:t>Format for h5 files</w:t>
+      </w:r>
+    </w:p>
+    <w:p>
+      <w:pPr>
+        <w:rPr>
+          <w:b/>
+        </w:rPr>
+      </w:pPr>
+    </w:p>
+    <w:p>
+      <w:r>
+        <w:t>The GeoData code base uses specifically formatted</w:t>
+      </w:r>
+      <w:r>
+        <w:t xml:space="preserve"> versions of h5 files. The purpose of these files is to easily </w:t>
+      </w:r>
+      <w:r>
+        <w:t xml:space="preserve">read into both code bases. The format is set up so each group or data set in the base directory ‘/’ will be a variable for the data set object that an instance of the class will represent.  </w:t>
+      </w:r>
+    </w:p>
+    <w:p/>
+    <w:p>
       <w:r>
         <w:t>A data set will represent the content of the variable that is the name of the data set. The groups in the in the base directory of the h5 file will be read into Python as a dictionary where the names of the sub datasets will be keys and the data sets themselves will be the values. This is similar for MATLAB except that the groups will be read in as a struct with the dataset names representing the fieldnames and the datasets represent the values.</w:t>
       </w:r>

</xml_diff>